<commit_message>
add link to pdf
</commit_message>
<xml_diff>
--- a/OS.docx
+++ b/OS.docx
@@ -962,15 +962,7 @@
           <w:szCs w:val="24"/>
           <w:lang w:bidi="ar-EG"/>
         </w:rPr>
-        <w:t xml:space="preserve">Check the </w:t>
-      </w:r>
-      <w:r>
-        <w:rPr>
-          <w:sz w:val="24"/>
-          <w:szCs w:val="24"/>
-          <w:lang w:bidi="ar-EG"/>
-        </w:rPr>
-        <w:t>request.</w:t>
+        <w:t>Check the request.</w:t>
       </w:r>
     </w:p>
     <w:p>
@@ -1644,19 +1636,7 @@
         </w:numPr>
       </w:pPr>
       <w:r>
-        <w:t>In the All</w:t>
-      </w:r>
-      <w:r>
-        <w:t>ocation matrix</w:t>
-      </w:r>
-      <w:r>
-        <w:t xml:space="preserve"> and</w:t>
-      </w:r>
-      <w:r>
-        <w:t xml:space="preserve"> Max matrix</w:t>
-      </w:r>
-      <w:r>
-        <w:t xml:space="preserve"> you will need to press (Add row) button after entering each row in the test field</w:t>
+        <w:t>In the Allocation matrix and Max matrix you will need to press (Add row) button after entering each row in the test field</w:t>
       </w:r>
       <w:r>
         <w:t>. (enter values with space separated ex: 1 2 3).</w:t>
@@ -1706,6 +1686,9 @@
         <w:ind w:left="360"/>
       </w:pPr>
       <w:r>
+        <w:rPr>
+          <w:noProof/>
+        </w:rPr>
         <w:drawing>
           <wp:anchor distT="0" distB="0" distL="114300" distR="114300" simplePos="0" relativeHeight="251685888" behindDoc="0" locked="0" layoutInCell="1" allowOverlap="1" wp14:anchorId="02F7F4D4" wp14:editId="0BEEA216">
             <wp:simplePos x="0" y="0"/>
@@ -1990,6 +1973,9 @@
     </w:p>
     <w:p>
       <w:r>
+        <w:rPr>
+          <w:noProof/>
+        </w:rPr>
         <w:drawing>
           <wp:anchor distT="0" distB="0" distL="114300" distR="114300" simplePos="0" relativeHeight="251686912" behindDoc="0" locked="0" layoutInCell="1" allowOverlap="1" wp14:anchorId="5350E5EE" wp14:editId="67D718CE">
             <wp:simplePos x="0" y="0"/>
@@ -2086,16 +2072,16 @@
     <w:p/>
     <w:p/>
     <w:p>
-      <w:pPr>
-        <w:rPr>
-          <w:rtl/>
-        </w:rPr>
-      </w:pPr>
       <w:r>
+        <w:lastRenderedPageBreak/>
+        <w:t xml:space="preserve">Link of files: </w:t>
+      </w:r>
+    </w:p>
+    <w:p>
+      <w:r>
         <w:rPr>
           <w:noProof/>
         </w:rPr>
-        <w:lastRenderedPageBreak/>
         <mc:AlternateContent>
           <mc:Choice Requires="wps">
             <w:drawing>
@@ -2732,15 +2718,34 @@
           </mc:Fallback>
         </mc:AlternateContent>
       </w:r>
-      <w:r>
-        <w:t xml:space="preserve"> </w:t>
-      </w:r>
+      <w:hyperlink r:id="rId22" w:history="1">
+        <w:r>
+          <w:rPr>
+            <w:rStyle w:val="Hyperlink"/>
+          </w:rPr>
+          <w:t xml:space="preserve"> </w:t>
+        </w:r>
+        <w:r>
+          <w:rPr>
+            <w:rStyle w:val="Hyperlink"/>
+          </w:rPr>
+          <w:t>https://github.com/ahmed192a/bankers-Algorithm.git</w:t>
+        </w:r>
+      </w:hyperlink>
+    </w:p>
+    <w:p/>
+    <w:p>
+      <w:pPr>
+        <w:rPr>
+          <w:rtl/>
+        </w:rPr>
+      </w:pPr>
       <w:r>
         <w:t>Test cases used:</w:t>
       </w:r>
     </w:p>
     <w:sectPr>
-      <w:footerReference w:type="default" r:id="rId22"/>
+      <w:footerReference w:type="default" r:id="rId23"/>
       <w:pgSz w:w="12240" w:h="15840"/>
       <w:pgMar w:top="1440" w:right="1440" w:bottom="1440" w:left="1440" w:header="720" w:footer="720" w:gutter="0"/>
       <w:pgBorders w:offsetFrom="page">
@@ -4818,6 +4823,29 @@
     <w:uiPriority w:val="99"/>
     <w:rsid w:val="007D3B56"/>
   </w:style>
+  <w:style w:type="character" w:styleId="Hyperlink">
+    <w:name w:val="Hyperlink"/>
+    <w:basedOn w:val="DefaultParagraphFont"/>
+    <w:uiPriority w:val="99"/>
+    <w:unhideWhenUsed/>
+    <w:rsid w:val="001827EE"/>
+    <w:rPr>
+      <w:color w:val="0563C1" w:themeColor="hyperlink"/>
+      <w:u w:val="single"/>
+    </w:rPr>
+  </w:style>
+  <w:style w:type="character" w:styleId="UnresolvedMention">
+    <w:name w:val="Unresolved Mention"/>
+    <w:basedOn w:val="DefaultParagraphFont"/>
+    <w:uiPriority w:val="99"/>
+    <w:semiHidden/>
+    <w:unhideWhenUsed/>
+    <w:rsid w:val="001827EE"/>
+    <w:rPr>
+      <w:color w:val="605E5C"/>
+      <w:shd w:val="clear" w:color="auto" w:fill="E1DFDD"/>
+    </w:rPr>
+  </w:style>
 </w:styles>
 </file>
 

</xml_diff>